<commit_message>
added message options in alert window
</commit_message>
<xml_diff>
--- a/Electrica/Telplates.docx
+++ b/Electrica/Telplates.docx
@@ -16550,11 +16550,7 @@
           </mc:Choice>
           <mc:Fallback>
             <w:pict>
-              <v:shapetype w14:anchorId="379A3AF0" id="_x0000_t202" coordsize="21600,21600" o:spt="202" path="m,l,21600r21600,l21600,xe">
-                <v:stroke joinstyle="miter"/>
-                <v:path gradientshapeok="t" o:connecttype="rect"/>
-              </v:shapetype>
-              <v:shape id="Text Box 147" o:spid="_x0000_s1051" type="#_x0000_t202" style="position:absolute;margin-left:182.8pt;margin-top:206.4pt;width:183.75pt;height:33pt;z-index:251893248;visibility:visible;mso-wrap-style:square;mso-width-percent:0;mso-height-percent:0;mso-wrap-distance-left:9pt;mso-wrap-distance-top:0;mso-wrap-distance-right:9pt;mso-wrap-distance-bottom:0;mso-position-horizontal:absolute;mso-position-horizontal-relative:text;mso-position-vertical:absolute;mso-position-vertical-relative:text;mso-width-percent:0;mso-height-percent:0;mso-width-relative:margin;mso-height-relative:margin;v-text-anchor:top" o:gfxdata="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" fillcolor="#0070c0" strokecolor="#0070c0" strokeweight=".5pt">
+              <v:shape w14:anchorId="379A3AF0" id="Text Box 147" o:spid="_x0000_s1051" type="#_x0000_t202" style="position:absolute;margin-left:182.8pt;margin-top:206.4pt;width:183.75pt;height:33pt;z-index:251893248;visibility:visible;mso-wrap-style:square;mso-width-percent:0;mso-height-percent:0;mso-wrap-distance-left:9pt;mso-wrap-distance-top:0;mso-wrap-distance-right:9pt;mso-wrap-distance-bottom:0;mso-position-horizontal:absolute;mso-position-horizontal-relative:text;mso-position-vertical:absolute;mso-position-vertical-relative:text;mso-width-percent:0;mso-height-percent:0;mso-width-relative:margin;mso-height-relative:margin;v-text-anchor:top" o:gfxdata="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" fillcolor="#0070c0" strokecolor="#0070c0" strokeweight=".5pt">
                 <v:textbox>
                   <w:txbxContent>
                     <w:p>
@@ -17471,10 +17467,7 @@
     <w:p/>
     <w:p/>
     <w:p/>
-    <w:p>
-      <w:bookmarkStart w:id="0" w:name="_GoBack"/>
-      <w:bookmarkEnd w:id="0"/>
-    </w:p>
+    <w:p/>
     <w:p>
       <w:r>
         <w:rPr>
@@ -17569,17 +17562,580 @@
       <w:pPr>
         <w:rPr>
           <w:b/>
-          <w:sz w:val="28"/>
-        </w:rPr>
-      </w:pPr>
-      <w:r>
-        <w:rPr>
-          <w:b/>
           <w:color w:val="FFFFFF" w:themeColor="background1"/>
           <w:sz w:val="28"/>
         </w:rPr>
+      </w:pPr>
+      <w:r>
+        <w:rPr>
+          <w:b/>
+          <w:color w:val="FFFFFF" w:themeColor="background1"/>
+          <w:sz w:val="28"/>
+        </w:rPr>
         <w:t xml:space="preserve">     </w:t>
       </w:r>
+    </w:p>
+    <w:p>
+      <w:pPr>
+        <w:rPr>
+          <w:b/>
+          <w:color w:val="FFFFFF" w:themeColor="background1"/>
+          <w:sz w:val="28"/>
+        </w:rPr>
+      </w:pPr>
+    </w:p>
+    <w:p>
+      <w:pPr>
+        <w:rPr>
+          <w:b/>
+          <w:color w:val="FFFFFF" w:themeColor="background1"/>
+          <w:sz w:val="28"/>
+        </w:rPr>
+      </w:pPr>
+    </w:p>
+    <w:p>
+      <w:pPr>
+        <w:rPr>
+          <w:b/>
+          <w:color w:val="FFFFFF" w:themeColor="background1"/>
+          <w:sz w:val="28"/>
+        </w:rPr>
+      </w:pPr>
+    </w:p>
+    <w:p>
+      <w:pPr>
+        <w:rPr>
+          <w:b/>
+          <w:color w:val="FFFFFF" w:themeColor="background1"/>
+          <w:sz w:val="28"/>
+        </w:rPr>
+      </w:pPr>
+    </w:p>
+    <w:p>
+      <w:pPr>
+        <w:rPr>
+          <w:b/>
+          <w:color w:val="FFFFFF" w:themeColor="background1"/>
+          <w:sz w:val="28"/>
+        </w:rPr>
+      </w:pPr>
+    </w:p>
+    <w:p>
+      <w:pPr>
+        <w:rPr>
+          <w:b/>
+          <w:color w:val="FFFFFF" w:themeColor="background1"/>
+          <w:sz w:val="28"/>
+        </w:rPr>
+      </w:pPr>
+    </w:p>
+    <w:p>
+      <w:pPr>
+        <w:rPr>
+          <w:b/>
+          <w:color w:val="FFFFFF" w:themeColor="background1"/>
+          <w:sz w:val="28"/>
+        </w:rPr>
+      </w:pPr>
+    </w:p>
+    <w:p>
+      <w:pPr>
+        <w:rPr>
+          <w:b/>
+          <w:color w:val="FFFFFF" w:themeColor="background1"/>
+          <w:sz w:val="28"/>
+        </w:rPr>
+      </w:pPr>
+    </w:p>
+    <w:p>
+      <w:pPr>
+        <w:rPr>
+          <w:b/>
+          <w:color w:val="FFFFFF" w:themeColor="background1"/>
+          <w:sz w:val="28"/>
+        </w:rPr>
+      </w:pPr>
+    </w:p>
+    <w:p>
+      <w:pPr>
+        <w:rPr>
+          <w:b/>
+          <w:color w:val="FFFFFF" w:themeColor="background1"/>
+          <w:sz w:val="28"/>
+        </w:rPr>
+      </w:pPr>
+    </w:p>
+    <w:p>
+      <w:pPr>
+        <w:rPr>
+          <w:b/>
+          <w:color w:val="FFFFFF" w:themeColor="background1"/>
+          <w:sz w:val="28"/>
+        </w:rPr>
+      </w:pPr>
+    </w:p>
+    <w:p>
+      <w:pPr>
+        <w:rPr>
+          <w:b/>
+          <w:color w:val="FFFFFF" w:themeColor="background1"/>
+          <w:sz w:val="28"/>
+        </w:rPr>
+      </w:pPr>
+    </w:p>
+    <w:p>
+      <w:pPr>
+        <w:rPr>
+          <w:b/>
+          <w:color w:val="FFFFFF" w:themeColor="background1"/>
+          <w:sz w:val="28"/>
+        </w:rPr>
+      </w:pPr>
+    </w:p>
+    <w:p>
+      <w:pPr>
+        <w:rPr>
+          <w:b/>
+          <w:color w:val="FFFFFF" w:themeColor="background1"/>
+          <w:sz w:val="28"/>
+        </w:rPr>
+      </w:pPr>
+    </w:p>
+    <w:p>
+      <w:pPr>
+        <w:rPr>
+          <w:b/>
+          <w:color w:val="FFFFFF" w:themeColor="background1"/>
+          <w:sz w:val="28"/>
+        </w:rPr>
+      </w:pPr>
+    </w:p>
+    <w:p/>
+    <w:p/>
+    <w:p>
+      <w:r>
+        <w:rPr>
+          <w:noProof/>
+        </w:rPr>
+        <mc:AlternateContent>
+          <mc:Choice Requires="wps">
+            <w:drawing>
+              <wp:anchor distT="0" distB="0" distL="114300" distR="114300" simplePos="0" relativeHeight="251896320" behindDoc="0" locked="0" layoutInCell="1" allowOverlap="1" wp14:anchorId="12D6BD29" wp14:editId="53237C46">
+                <wp:simplePos x="0" y="0"/>
+                <wp:positionH relativeFrom="margin">
+                  <wp:posOffset>449580</wp:posOffset>
+                </wp:positionH>
+                <wp:positionV relativeFrom="paragraph">
+                  <wp:posOffset>234950</wp:posOffset>
+                </wp:positionV>
+                <wp:extent cx="6027420" cy="3070860"/>
+                <wp:effectExtent l="0" t="0" r="11430" b="15240"/>
+                <wp:wrapNone/>
+                <wp:docPr id="169" name="Rounded Rectangle 169"/>
+                <wp:cNvGraphicFramePr/>
+                <a:graphic xmlns:a="http://schemas.openxmlformats.org/drawingml/2006/main">
+                  <a:graphicData uri="http://schemas.microsoft.com/office/word/2010/wordprocessingShape">
+                    <wps:wsp>
+                      <wps:cNvSpPr/>
+                      <wps:spPr>
+                        <a:xfrm>
+                          <a:off x="0" y="0"/>
+                          <a:ext cx="6027420" cy="3070860"/>
+                        </a:xfrm>
+                        <a:prstGeom prst="roundRect">
+                          <a:avLst>
+                            <a:gd name="adj" fmla="val 4788"/>
+                          </a:avLst>
+                        </a:prstGeom>
+                        <a:solidFill>
+                          <a:schemeClr val="bg1"/>
+                        </a:solidFill>
+                        <a:ln>
+                          <a:solidFill>
+                            <a:srgbClr val="0070C0"/>
+                          </a:solidFill>
+                        </a:ln>
+                      </wps:spPr>
+                      <wps:style>
+                        <a:lnRef idx="2">
+                          <a:schemeClr val="accent1">
+                            <a:shade val="50000"/>
+                          </a:schemeClr>
+                        </a:lnRef>
+                        <a:fillRef idx="1">
+                          <a:schemeClr val="accent1"/>
+                        </a:fillRef>
+                        <a:effectRef idx="0">
+                          <a:schemeClr val="accent1"/>
+                        </a:effectRef>
+                        <a:fontRef idx="minor">
+                          <a:schemeClr val="lt1"/>
+                        </a:fontRef>
+                      </wps:style>
+                      <wps:bodyPr rot="0" spcFirstLastPara="0" vertOverflow="overflow" horzOverflow="overflow" vert="horz" wrap="square" lIns="91440" tIns="45720" rIns="91440" bIns="45720" numCol="1" spcCol="0" rtlCol="0" fromWordArt="0" anchor="ctr" anchorCtr="0" forceAA="0" compatLnSpc="1">
+                        <a:prstTxWarp prst="textNoShape">
+                          <a:avLst/>
+                        </a:prstTxWarp>
+                        <a:noAutofit/>
+                      </wps:bodyPr>
+                    </wps:wsp>
+                  </a:graphicData>
+                </a:graphic>
+                <wp14:sizeRelH relativeFrom="margin">
+                  <wp14:pctWidth>0</wp14:pctWidth>
+                </wp14:sizeRelH>
+                <wp14:sizeRelV relativeFrom="margin">
+                  <wp14:pctHeight>0</wp14:pctHeight>
+                </wp14:sizeRelV>
+              </wp:anchor>
+            </w:drawing>
+          </mc:Choice>
+          <mc:Fallback>
+            <w:pict>
+              <v:roundrect w14:anchorId="3A414BF1" id="Rounded Rectangle 169" o:spid="_x0000_s1026" style="position:absolute;margin-left:35.4pt;margin-top:18.5pt;width:474.6pt;height:241.8pt;z-index:251896320;visibility:visible;mso-wrap-style:square;mso-width-percent:0;mso-height-percent:0;mso-wrap-distance-left:9pt;mso-wrap-distance-top:0;mso-wrap-distance-right:9pt;mso-wrap-distance-bottom:0;mso-position-horizontal:absolute;mso-position-horizontal-relative:margin;mso-position-vertical:absolute;mso-position-vertical-relative:text;mso-width-percent:0;mso-height-percent:0;mso-width-relative:margin;mso-height-relative:margin;v-text-anchor:middle" arcsize="3137f" o:gfxdata="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" fillcolor="white [3212]" strokecolor="#0070c0" strokeweight="1pt">
+                <v:stroke joinstyle="miter"/>
+                <w10:wrap anchorx="margin"/>
+              </v:roundrect>
+            </w:pict>
+          </mc:Fallback>
+        </mc:AlternateContent>
+      </w:r>
+      <w:r>
+        <w:rPr>
+          <w:noProof/>
+        </w:rPr>
+        <mc:AlternateContent>
+          <mc:Choice Requires="wps">
+            <w:drawing>
+              <wp:anchor distT="0" distB="0" distL="114300" distR="114300" simplePos="0" relativeHeight="251899392" behindDoc="0" locked="0" layoutInCell="1" allowOverlap="1" wp14:anchorId="2C53D7A7" wp14:editId="2784F7EA">
+                <wp:simplePos x="0" y="0"/>
+                <wp:positionH relativeFrom="column">
+                  <wp:posOffset>3490497</wp:posOffset>
+                </wp:positionH>
+                <wp:positionV relativeFrom="paragraph">
+                  <wp:posOffset>209501</wp:posOffset>
+                </wp:positionV>
+                <wp:extent cx="45085" cy="45085"/>
+                <wp:effectExtent l="0" t="0" r="12065" b="12065"/>
+                <wp:wrapNone/>
+                <wp:docPr id="167" name="Oval 167"/>
+                <wp:cNvGraphicFramePr/>
+                <a:graphic xmlns:a="http://schemas.openxmlformats.org/drawingml/2006/main">
+                  <a:graphicData uri="http://schemas.microsoft.com/office/word/2010/wordprocessingShape">
+                    <wps:wsp>
+                      <wps:cNvSpPr/>
+                      <wps:spPr>
+                        <a:xfrm>
+                          <a:off x="0" y="0"/>
+                          <a:ext cx="45085" cy="45085"/>
+                        </a:xfrm>
+                        <a:prstGeom prst="ellipse">
+                          <a:avLst/>
+                        </a:prstGeom>
+                        <a:solidFill>
+                          <a:srgbClr val="0070C0"/>
+                        </a:solidFill>
+                        <a:ln>
+                          <a:solidFill>
+                            <a:srgbClr val="0070C0"/>
+                          </a:solidFill>
+                        </a:ln>
+                      </wps:spPr>
+                      <wps:style>
+                        <a:lnRef idx="2">
+                          <a:schemeClr val="accent1">
+                            <a:shade val="50000"/>
+                          </a:schemeClr>
+                        </a:lnRef>
+                        <a:fillRef idx="1">
+                          <a:schemeClr val="accent1"/>
+                        </a:fillRef>
+                        <a:effectRef idx="0">
+                          <a:schemeClr val="accent1"/>
+                        </a:effectRef>
+                        <a:fontRef idx="minor">
+                          <a:schemeClr val="lt1"/>
+                        </a:fontRef>
+                      </wps:style>
+                      <wps:bodyPr rot="0" spcFirstLastPara="0" vertOverflow="overflow" horzOverflow="overflow" vert="horz" wrap="square" lIns="91440" tIns="45720" rIns="91440" bIns="45720" numCol="1" spcCol="0" rtlCol="0" fromWordArt="0" anchor="ctr" anchorCtr="0" forceAA="0" compatLnSpc="1">
+                        <a:prstTxWarp prst="textNoShape">
+                          <a:avLst/>
+                        </a:prstTxWarp>
+                        <a:noAutofit/>
+                      </wps:bodyPr>
+                    </wps:wsp>
+                  </a:graphicData>
+                </a:graphic>
+                <wp14:sizeRelH relativeFrom="margin">
+                  <wp14:pctWidth>0</wp14:pctWidth>
+                </wp14:sizeRelH>
+                <wp14:sizeRelV relativeFrom="margin">
+                  <wp14:pctHeight>0</wp14:pctHeight>
+                </wp14:sizeRelV>
+              </wp:anchor>
+            </w:drawing>
+          </mc:Choice>
+          <mc:Fallback>
+            <w:pict>
+              <v:oval w14:anchorId="043DF375" id="Oval 167" o:spid="_x0000_s1026" style="position:absolute;margin-left:274.85pt;margin-top:16.5pt;width:3.55pt;height:3.55pt;z-index:251899392;visibility:visible;mso-wrap-style:square;mso-width-percent:0;mso-height-percent:0;mso-wrap-distance-left:9pt;mso-wrap-distance-top:0;mso-wrap-distance-right:9pt;mso-wrap-distance-bottom:0;mso-position-horizontal:absolute;mso-position-horizontal-relative:text;mso-position-vertical:absolute;mso-position-vertical-relative:text;mso-width-percent:0;mso-height-percent:0;mso-width-relative:margin;mso-height-relative:margin;v-text-anchor:middle" o:gfxdata="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" fillcolor="#0070c0" strokecolor="#0070c0" strokeweight="1pt">
+                <v:stroke joinstyle="miter"/>
+              </v:oval>
+            </w:pict>
+          </mc:Fallback>
+        </mc:AlternateContent>
+      </w:r>
+      <w:r>
+        <w:rPr>
+          <w:noProof/>
+        </w:rPr>
+        <mc:AlternateContent>
+          <mc:Choice Requires="wps">
+            <w:drawing>
+              <wp:anchor distT="0" distB="0" distL="114300" distR="114300" simplePos="0" relativeHeight="251898368" behindDoc="0" locked="0" layoutInCell="1" allowOverlap="1" wp14:anchorId="3327821B" wp14:editId="0DB72532">
+                <wp:simplePos x="0" y="0"/>
+                <wp:positionH relativeFrom="column">
+                  <wp:posOffset>3369261</wp:posOffset>
+                </wp:positionH>
+                <wp:positionV relativeFrom="paragraph">
+                  <wp:posOffset>110832</wp:posOffset>
+                </wp:positionV>
+                <wp:extent cx="45085" cy="45085"/>
+                <wp:effectExtent l="0" t="0" r="12065" b="12065"/>
+                <wp:wrapNone/>
+                <wp:docPr id="168" name="Oval 168"/>
+                <wp:cNvGraphicFramePr/>
+                <a:graphic xmlns:a="http://schemas.openxmlformats.org/drawingml/2006/main">
+                  <a:graphicData uri="http://schemas.microsoft.com/office/word/2010/wordprocessingShape">
+                    <wps:wsp>
+                      <wps:cNvSpPr/>
+                      <wps:spPr>
+                        <a:xfrm>
+                          <a:off x="0" y="0"/>
+                          <a:ext cx="45085" cy="45085"/>
+                        </a:xfrm>
+                        <a:prstGeom prst="ellipse">
+                          <a:avLst/>
+                        </a:prstGeom>
+                        <a:solidFill>
+                          <a:srgbClr val="0070C0"/>
+                        </a:solidFill>
+                        <a:ln>
+                          <a:solidFill>
+                            <a:srgbClr val="0070C0"/>
+                          </a:solidFill>
+                        </a:ln>
+                      </wps:spPr>
+                      <wps:style>
+                        <a:lnRef idx="2">
+                          <a:schemeClr val="accent1">
+                            <a:shade val="50000"/>
+                          </a:schemeClr>
+                        </a:lnRef>
+                        <a:fillRef idx="1">
+                          <a:schemeClr val="accent1"/>
+                        </a:fillRef>
+                        <a:effectRef idx="0">
+                          <a:schemeClr val="accent1"/>
+                        </a:effectRef>
+                        <a:fontRef idx="minor">
+                          <a:schemeClr val="lt1"/>
+                        </a:fontRef>
+                      </wps:style>
+                      <wps:bodyPr rot="0" spcFirstLastPara="0" vertOverflow="overflow" horzOverflow="overflow" vert="horz" wrap="square" lIns="91440" tIns="45720" rIns="91440" bIns="45720" numCol="1" spcCol="0" rtlCol="0" fromWordArt="0" anchor="ctr" anchorCtr="0" forceAA="0" compatLnSpc="1">
+                        <a:prstTxWarp prst="textNoShape">
+                          <a:avLst/>
+                        </a:prstTxWarp>
+                        <a:noAutofit/>
+                      </wps:bodyPr>
+                    </wps:wsp>
+                  </a:graphicData>
+                </a:graphic>
+                <wp14:sizeRelH relativeFrom="margin">
+                  <wp14:pctWidth>0</wp14:pctWidth>
+                </wp14:sizeRelH>
+                <wp14:sizeRelV relativeFrom="margin">
+                  <wp14:pctHeight>0</wp14:pctHeight>
+                </wp14:sizeRelV>
+              </wp:anchor>
+            </w:drawing>
+          </mc:Choice>
+          <mc:Fallback>
+            <w:pict>
+              <v:oval w14:anchorId="56A961F2" id="Oval 168" o:spid="_x0000_s1026" style="position:absolute;margin-left:265.3pt;margin-top:8.75pt;width:3.55pt;height:3.55pt;z-index:251898368;visibility:visible;mso-wrap-style:square;mso-width-percent:0;mso-height-percent:0;mso-wrap-distance-left:9pt;mso-wrap-distance-top:0;mso-wrap-distance-right:9pt;mso-wrap-distance-bottom:0;mso-position-horizontal:absolute;mso-position-horizontal-relative:text;mso-position-vertical:absolute;mso-position-vertical-relative:text;mso-width-percent:0;mso-height-percent:0;mso-width-relative:margin;mso-height-relative:margin;v-text-anchor:middle" o:gfxdata="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" fillcolor="#0070c0" strokecolor="#0070c0" strokeweight="1pt">
+                <v:stroke joinstyle="miter"/>
+              </v:oval>
+            </w:pict>
+          </mc:Fallback>
+        </mc:AlternateContent>
+      </w:r>
+      <w:r>
+        <w:rPr>
+          <w:noProof/>
+        </w:rPr>
+        <w:drawing>
+          <wp:anchor distT="0" distB="0" distL="114300" distR="114300" simplePos="0" relativeHeight="251897344" behindDoc="0" locked="0" layoutInCell="1" allowOverlap="1" wp14:anchorId="461AAB68" wp14:editId="082E901F">
+            <wp:simplePos x="0" y="0"/>
+            <wp:positionH relativeFrom="column">
+              <wp:posOffset>2901315</wp:posOffset>
+            </wp:positionH>
+            <wp:positionV relativeFrom="paragraph">
+              <wp:posOffset>77861</wp:posOffset>
+            </wp:positionV>
+            <wp:extent cx="603738" cy="202831"/>
+            <wp:effectExtent l="0" t="0" r="6350" b="6985"/>
+            <wp:wrapNone/>
+            <wp:docPr id="171" name="Picture 171"/>
+            <wp:cNvGraphicFramePr>
+              <a:graphicFrameLocks xmlns:a="http://schemas.openxmlformats.org/drawingml/2006/main" noChangeAspect="1"/>
+            </wp:cNvGraphicFramePr>
+            <a:graphic xmlns:a="http://schemas.openxmlformats.org/drawingml/2006/main">
+              <a:graphicData uri="http://schemas.openxmlformats.org/drawingml/2006/picture">
+                <pic:pic xmlns:pic="http://schemas.openxmlformats.org/drawingml/2006/picture">
+                  <pic:nvPicPr>
+                    <pic:cNvPr id="1" name=""/>
+                    <pic:cNvPicPr/>
+                  </pic:nvPicPr>
+                  <pic:blipFill>
+                    <a:blip r:embed="rId27" cstate="print">
+                      <a:extLst>
+                        <a:ext uri="{28A0092B-C50C-407E-A947-70E740481C1C}">
+                          <a14:useLocalDpi xmlns:a14="http://schemas.microsoft.com/office/drawing/2010/main" val="0"/>
+                        </a:ext>
+                      </a:extLst>
+                    </a:blip>
+                    <a:stretch>
+                      <a:fillRect/>
+                    </a:stretch>
+                  </pic:blipFill>
+                  <pic:spPr>
+                    <a:xfrm>
+                      <a:off x="0" y="0"/>
+                      <a:ext cx="603738" cy="202831"/>
+                    </a:xfrm>
+                    <a:prstGeom prst="rect">
+                      <a:avLst/>
+                    </a:prstGeom>
+                  </pic:spPr>
+                </pic:pic>
+              </a:graphicData>
+            </a:graphic>
+            <wp14:sizeRelH relativeFrom="margin">
+              <wp14:pctWidth>0</wp14:pctWidth>
+            </wp14:sizeRelH>
+            <wp14:sizeRelV relativeFrom="margin">
+              <wp14:pctHeight>0</wp14:pctHeight>
+            </wp14:sizeRelV>
+          </wp:anchor>
+        </w:drawing>
+      </w:r>
+    </w:p>
+    <w:p/>
+    <w:p/>
+    <w:p/>
+    <w:p/>
+    <w:p/>
+    <w:p/>
+    <w:p/>
+    <w:p/>
+    <w:p/>
+    <w:p/>
+    <w:p>
+      <w:r>
+        <w:rPr>
+          <w:noProof/>
+        </w:rPr>
+        <w:drawing>
+          <wp:anchor distT="0" distB="0" distL="114300" distR="114300" simplePos="0" relativeHeight="251900416" behindDoc="0" locked="0" layoutInCell="1" allowOverlap="1" wp14:anchorId="59F763F1" wp14:editId="02C1FA28">
+            <wp:simplePos x="0" y="0"/>
+            <wp:positionH relativeFrom="margin">
+              <wp:posOffset>3258820</wp:posOffset>
+            </wp:positionH>
+            <wp:positionV relativeFrom="paragraph">
+              <wp:posOffset>97155</wp:posOffset>
+            </wp:positionV>
+            <wp:extent cx="446405" cy="118745"/>
+            <wp:effectExtent l="0" t="0" r="0" b="0"/>
+            <wp:wrapNone/>
+            <wp:docPr id="170" name="Picture 170" descr="Resistor Symbol"/>
+            <wp:cNvGraphicFramePr>
+              <a:graphicFrameLocks xmlns:a="http://schemas.openxmlformats.org/drawingml/2006/main" noChangeAspect="1"/>
+            </wp:cNvGraphicFramePr>
+            <a:graphic xmlns:a="http://schemas.openxmlformats.org/drawingml/2006/main">
+              <a:graphicData uri="http://schemas.openxmlformats.org/drawingml/2006/picture">
+                <pic:pic xmlns:pic="http://schemas.openxmlformats.org/drawingml/2006/picture">
+                  <pic:nvPicPr>
+                    <pic:cNvPr id="0" name="Picture 1" descr="Resistor Symbol"/>
+                    <pic:cNvPicPr>
+                      <a:picLocks noChangeAspect="1" noChangeArrowheads="1"/>
+                    </pic:cNvPicPr>
+                  </pic:nvPicPr>
+                  <pic:blipFill rotWithShape="1">
+                    <a:blip r:embed="rId14" cstate="print">
+                      <a:extLst>
+                        <a:ext uri="{28A0092B-C50C-407E-A947-70E740481C1C}">
+                          <a14:useLocalDpi xmlns:a14="http://schemas.microsoft.com/office/drawing/2010/main" val="0"/>
+                        </a:ext>
+                      </a:extLst>
+                    </a:blip>
+                    <a:srcRect l="5916" t="29840" r="-10153" b="33076"/>
+                    <a:stretch/>
+                  </pic:blipFill>
+                  <pic:spPr bwMode="auto">
+                    <a:xfrm>
+                      <a:off x="0" y="0"/>
+                      <a:ext cx="446405" cy="118745"/>
+                    </a:xfrm>
+                    <a:prstGeom prst="rect">
+                      <a:avLst/>
+                    </a:prstGeom>
+                    <a:noFill/>
+                    <a:ln>
+                      <a:noFill/>
+                    </a:ln>
+                    <a:extLst>
+                      <a:ext uri="{53640926-AAD7-44D8-BBD7-CCE9431645EC}">
+                        <a14:shadowObscured xmlns:a14="http://schemas.microsoft.com/office/drawing/2010/main"/>
+                      </a:ext>
+                    </a:extLst>
+                  </pic:spPr>
+                </pic:pic>
+              </a:graphicData>
+            </a:graphic>
+            <wp14:sizeRelH relativeFrom="margin">
+              <wp14:pctWidth>0</wp14:pctWidth>
+            </wp14:sizeRelH>
+            <wp14:sizeRelV relativeFrom="margin">
+              <wp14:pctHeight>0</wp14:pctHeight>
+            </wp14:sizeRelV>
+          </wp:anchor>
+        </w:drawing>
+      </w:r>
+    </w:p>
+    <w:p/>
+    <w:p/>
+    <w:p>
+      <w:bookmarkStart w:id="0" w:name="_GoBack"/>
+      <w:bookmarkEnd w:id="0"/>
+    </w:p>
+    <w:p/>
+    <w:p/>
+    <w:p>
+      <w:pPr>
+        <w:jc w:val="right"/>
+      </w:pPr>
+    </w:p>
+    <w:p>
+      <w:pPr>
+        <w:jc w:val="right"/>
+      </w:pPr>
+    </w:p>
+    <w:p>
+      <w:pPr>
+        <w:rPr>
+          <w:b/>
+          <w:sz w:val="28"/>
+        </w:rPr>
+      </w:pPr>
     </w:p>
     <w:sectPr>
       <w:pgSz w:w="12240" w:h="15840"/>
@@ -18293,7 +18849,7 @@
 </file>
 
 <file path=customXml/itemProps1.xml><?xml version="1.0" encoding="utf-8"?>
-<ds:datastoreItem xmlns:ds="http://schemas.openxmlformats.org/officeDocument/2006/customXml" ds:itemID="{98447C16-5E35-45D5-A847-B351ED99FDAC}">
+<ds:datastoreItem xmlns:ds="http://schemas.openxmlformats.org/officeDocument/2006/customXml" ds:itemID="{D5373729-1A16-4257-B2BD-038142D0C088}">
   <ds:schemaRefs>
     <ds:schemaRef ds:uri="http://schemas.openxmlformats.org/officeDocument/2006/bibliography"/>
   </ds:schemaRefs>

</xml_diff>